<commit_message>
Fix typo in Problem#1's docx file
</commit_message>
<xml_diff>
--- a/Problem 1/Problem1 - Formula.docx
+++ b/Problem 1/Problem1 - Formula.docx
@@ -5,7 +5,7 @@
     <w:p>
       <w:pPr>
         <w:rPr>
-          <w:rFonts w:ascii="Cambria Math" w:hAnsi="Cambria Math"/>
+          <w:rFonts w:ascii="Cambria Math" w:hAnsi="Cambria Math" w:hint="eastAsia"/>
           <w:i/>
         </w:rPr>
       </w:pPr>
@@ -134,6 +134,9 @@
             </m:sub>
           </m:sSub>
           <m:r>
+            <m:rPr>
+              <m:sty m:val="p"/>
+            </m:rPr>
             <w:rPr>
               <w:rFonts w:ascii="Cambria Math" w:hAnsi="Cambria Math"/>
             </w:rPr>
@@ -334,6 +337,9 @@
             <m:t>=r</m:t>
           </m:r>
           <m:r>
+            <m:rPr>
+              <m:sty m:val="p"/>
+            </m:rPr>
             <w:rPr>
               <w:rFonts w:ascii="Cambria Math" w:hAnsi="Cambria Math"/>
             </w:rPr>
@@ -424,6 +430,9 @@
             </m:e>
           </m:d>
           <m:r>
+            <m:rPr>
+              <m:sty m:val="p"/>
+            </m:rPr>
             <w:rPr>
               <w:rFonts w:ascii="Cambria Math" w:hAnsi="Cambria Math"/>
             </w:rPr>
@@ -525,6 +534,9 @@
             <m:t>+1</m:t>
           </m:r>
           <m:r>
+            <m:rPr>
+              <m:sty m:val="p"/>
+            </m:rPr>
             <w:rPr>
               <w:rFonts w:ascii="Cambria Math" w:hAnsi="Cambria Math"/>
             </w:rPr>
@@ -856,6 +868,9 @@
             <m:t>&lt;1000</m:t>
           </m:r>
           <m:r>
+            <m:rPr>
+              <m:sty m:val="p"/>
+            </m:rPr>
             <w:rPr>
               <w:rFonts w:ascii="Cambria Math" w:hAnsi="Cambria Math"/>
             </w:rPr>
@@ -920,6 +935,9 @@
             <m:t>&lt;1000</m:t>
           </m:r>
           <m:r>
+            <m:rPr>
+              <m:sty m:val="p"/>
+            </m:rPr>
             <w:rPr>
               <w:rFonts w:ascii="Cambria Math" w:hAnsi="Cambria Math"/>
             </w:rPr>
@@ -958,6 +976,9 @@
             <m:t>&lt;1000</m:t>
           </m:r>
           <m:r>
+            <m:rPr>
+              <m:sty m:val="p"/>
+            </m:rPr>
             <w:rPr>
               <w:rFonts w:ascii="Cambria Math" w:hAnsi="Cambria Math"/>
             </w:rPr>
@@ -972,6 +993,9 @@
             <m:t>3n&lt;1000</m:t>
           </m:r>
           <m:r>
+            <m:rPr>
+              <m:sty m:val="p"/>
+            </m:rPr>
             <w:rPr>
               <w:rFonts w:ascii="Cambria Math" w:hAnsi="Cambria Math"/>
             </w:rPr>
@@ -1012,6 +1036,9 @@
             </m:den>
           </m:f>
           <m:r>
+            <m:rPr>
+              <m:sty m:val="p"/>
+            </m:rPr>
             <w:rPr>
               <w:rFonts w:ascii="Cambria Math" w:hAnsi="Cambria Math"/>
             </w:rPr>
@@ -1026,6 +1053,9 @@
             <m:t>Let n=333</m:t>
           </m:r>
           <m:r>
+            <m:rPr>
+              <m:sty m:val="p"/>
+            </m:rPr>
             <w:rPr>
               <w:rFonts w:ascii="Cambria Math" w:hAnsi="Cambria Math"/>
             </w:rPr>
@@ -1090,6 +1120,9 @@
             <m:t>=999</m:t>
           </m:r>
           <m:r>
+            <m:rPr>
+              <m:sty m:val="p"/>
+            </m:rPr>
             <w:rPr>
               <w:rFonts w:ascii="Cambria Math" w:hAnsi="Cambria Math"/>
             </w:rPr>
@@ -1259,6 +1292,9 @@
             <m:t>&lt;1000</m:t>
           </m:r>
           <m:r>
+            <m:rPr>
+              <m:sty m:val="p"/>
+            </m:rPr>
             <w:rPr>
               <w:rFonts w:ascii="Cambria Math" w:hAnsi="Cambria Math"/>
             </w:rPr>
@@ -1323,6 +1359,9 @@
             <m:t>&lt;1000</m:t>
           </m:r>
           <m:r>
+            <m:rPr>
+              <m:sty m:val="p"/>
+            </m:rPr>
             <w:rPr>
               <w:rFonts w:ascii="Cambria Math" w:hAnsi="Cambria Math"/>
             </w:rPr>
@@ -1361,6 +1400,9 @@
             <m:t>&lt;1000</m:t>
           </m:r>
           <m:r>
+            <m:rPr>
+              <m:sty m:val="p"/>
+            </m:rPr>
             <w:rPr>
               <w:rFonts w:ascii="Cambria Math" w:hAnsi="Cambria Math"/>
             </w:rPr>
@@ -1375,6 +1417,9 @@
             <m:t>5n&lt;1000</m:t>
           </m:r>
           <m:r>
+            <m:rPr>
+              <m:sty m:val="p"/>
+            </m:rPr>
             <w:rPr>
               <w:rFonts w:ascii="Cambria Math" w:hAnsi="Cambria Math"/>
             </w:rPr>
@@ -1389,6 +1434,9 @@
             <m:t>n&lt;200</m:t>
           </m:r>
           <m:r>
+            <m:rPr>
+              <m:sty m:val="p"/>
+            </m:rPr>
             <w:rPr>
               <w:rFonts w:ascii="Cambria Math" w:hAnsi="Cambria Math"/>
             </w:rPr>
@@ -1403,6 +1451,9 @@
             <m:t>Let n=199</m:t>
           </m:r>
           <m:r>
+            <m:rPr>
+              <m:sty m:val="p"/>
+            </m:rPr>
             <w:rPr>
               <w:rFonts w:ascii="Cambria Math" w:hAnsi="Cambria Math"/>
             </w:rPr>
@@ -1467,6 +1518,9 @@
             <m:t>=995</m:t>
           </m:r>
           <m:r>
+            <m:rPr>
+              <m:sty m:val="p"/>
+            </m:rPr>
             <w:rPr>
               <w:rFonts w:ascii="Cambria Math" w:hAnsi="Cambria Math"/>
             </w:rPr>
@@ -1520,19 +1574,7 @@
                 <w:rPr>
                   <w:rFonts w:ascii="Cambria Math" w:hAnsi="Cambria Math"/>
                 </w:rPr>
-                <m:t>5</m:t>
-              </m:r>
-              <m:r>
-                <w:rPr>
-                  <w:rFonts w:ascii="Cambria Math" w:hAnsi="Cambria Math"/>
-                </w:rPr>
-                <m:t>+</m:t>
-              </m:r>
-              <m:r>
-                <w:rPr>
-                  <w:rFonts w:ascii="Cambria Math" w:hAnsi="Cambria Math"/>
-                </w:rPr>
-                <m:t>995</m:t>
+                <m:t>5+995</m:t>
               </m:r>
             </m:num>
             <m:den>
@@ -1566,13 +1608,7 @@
             <w:rPr>
               <w:rFonts w:ascii="Cambria Math" w:hAnsi="Cambria Math"/>
             </w:rPr>
-            <m:t>=</m:t>
-          </m:r>
-          <m:r>
-            <w:rPr>
-              <w:rFonts w:ascii="Cambria Math" w:hAnsi="Cambria Math"/>
-            </w:rPr>
-            <m:t>99500</m:t>
+            <m:t>=99500</m:t>
           </m:r>
         </m:oMath>
       </m:oMathPara>
@@ -1587,9 +1623,18 @@
             <w:rPr>
               <w:rFonts w:ascii="Cambria Math" w:hAnsi="Cambria Math"/>
             </w:rPr>
-            <m:t>As 3 and 5 have a HCF of 15, if we just simply add the sum of the multiples of 3 and 5,</m:t>
-          </m:r>
-          <m:r>
+            <m:t xml:space="preserve">As 3 and 5 </m:t>
+          </m:r>
+          <m:r>
+            <w:rPr>
+              <w:rFonts w:ascii="Cambria Math" w:hAnsi="Cambria Math"/>
+            </w:rPr>
+            <m:t>have a HCF of 15, if we just simply add the sum of the multiples of 3 and 5,</m:t>
+          </m:r>
+          <m:r>
+            <m:rPr>
+              <m:sty m:val="p"/>
+            </m:rPr>
             <w:rPr>
               <w:rFonts w:ascii="Cambria Math" w:hAnsi="Cambria Math"/>
             </w:rPr>
@@ -1683,6 +1728,9 @@
             <m:t>&lt;1000</m:t>
           </m:r>
           <m:r>
+            <m:rPr>
+              <m:sty m:val="p"/>
+            </m:rPr>
             <w:rPr>
               <w:rFonts w:ascii="Cambria Math" w:hAnsi="Cambria Math"/>
             </w:rPr>
@@ -1747,6 +1795,9 @@
             <m:t>&lt;1000</m:t>
           </m:r>
           <m:r>
+            <m:rPr>
+              <m:sty m:val="p"/>
+            </m:rPr>
             <w:rPr>
               <w:rFonts w:ascii="Cambria Math" w:hAnsi="Cambria Math"/>
             </w:rPr>
@@ -1785,6 +1836,9 @@
             <m:t>&lt;1000</m:t>
           </m:r>
           <m:r>
+            <m:rPr>
+              <m:sty m:val="p"/>
+            </m:rPr>
             <w:rPr>
               <w:rFonts w:ascii="Cambria Math" w:hAnsi="Cambria Math"/>
             </w:rPr>
@@ -1799,6 +1853,9 @@
             <m:t>15n&lt;1000</m:t>
           </m:r>
           <m:r>
+            <m:rPr>
+              <m:sty m:val="p"/>
+            </m:rPr>
             <w:rPr>
               <w:rFonts w:ascii="Cambria Math" w:hAnsi="Cambria Math"/>
             </w:rPr>
@@ -1839,6 +1896,9 @@
             </m:den>
           </m:f>
           <m:r>
+            <m:rPr>
+              <m:sty m:val="p"/>
+            </m:rPr>
             <w:rPr>
               <w:rFonts w:ascii="Cambria Math" w:hAnsi="Cambria Math"/>
             </w:rPr>
@@ -1853,6 +1913,9 @@
             <m:t>Let n=66</m:t>
           </m:r>
           <m:r>
+            <m:rPr>
+              <m:sty m:val="p"/>
+            </m:rPr>
             <w:rPr>
               <w:rFonts w:ascii="Cambria Math" w:hAnsi="Cambria Math"/>
             </w:rPr>
@@ -1917,6 +1980,9 @@
             <m:t>=990</m:t>
           </m:r>
           <m:r>
+            <m:rPr>
+              <m:sty m:val="p"/>
+            </m:rPr>
             <w:rPr>
               <w:rFonts w:ascii="Cambria Math" w:hAnsi="Cambria Math"/>
             </w:rPr>
@@ -2007,6 +2073,9 @@
             <m:t>=33165</m:t>
           </m:r>
           <m:r>
+            <m:rPr>
+              <m:sty m:val="p"/>
+            </m:rPr>
             <w:rPr>
               <w:rFonts w:ascii="Cambria Math" w:hAnsi="Cambria Math"/>
             </w:rPr>
@@ -2085,18 +2154,24 @@
             <w:rPr>
               <w:rFonts w:ascii="Cambria Math" w:hAnsi="Cambria Math"/>
             </w:rPr>
-            <m:t xml:space="preserve">So the sum is : 166833+99500-33165=233169 </m:t>
+            <m:t>So the sum is : 166833+99500-33165=23316</m:t>
+          </m:r>
+          <m:r>
+            <w:rPr>
+              <w:rFonts w:ascii="Cambria Math" w:hAnsi="Cambria Math"/>
+            </w:rPr>
+            <m:t>8</m:t>
           </m:r>
         </m:oMath>
       </m:oMathPara>
     </w:p>
     <w:p>
-      <m:r>
+      <w:r>
         <w:rPr>
           <w:rFonts w:ascii="Cambria Math" w:hAnsi="Cambria Math"/>
         </w:rPr>
         <w:br/>
-      </m:r>
+      </w:r>
       <m:oMathPara>
         <m:oMath>
           <m:r>
@@ -2106,6 +2181,9 @@
             <m:t>Formula :</m:t>
           </m:r>
           <m:r>
+            <m:rPr>
+              <m:sty m:val="p"/>
+            </m:rPr>
             <w:rPr>
               <w:rFonts w:ascii="Cambria Math" w:hAnsi="Cambria Math"/>
             </w:rPr>
@@ -2648,6 +2726,9 @@
             </m:e>
           </m:d>
           <m:r>
+            <m:rPr>
+              <m:sty m:val="p"/>
+            </m:rPr>
             <w:rPr>
               <w:rFonts w:ascii="Cambria Math" w:hAnsi="Cambria Math"/>
             </w:rPr>
@@ -3805,18 +3886,19 @@
       </m:oMathPara>
     </w:p>
     <w:p>
-      <m:r>
+      <w:r>
+        <w:rPr>
+          <w:rFonts w:ascii="Cambria Math" w:hAnsi="Cambria Math"/>
+        </w:rPr>
+        <w:lastRenderedPageBreak/>
+        <w:br/>
+      </w:r>
+      <w:r>
         <w:rPr>
           <w:rFonts w:ascii="Cambria Math" w:hAnsi="Cambria Math"/>
         </w:rPr>
         <w:br/>
-      </m:r>
-      <m:r>
-        <w:rPr>
-          <w:rFonts w:ascii="Cambria Math" w:hAnsi="Cambria Math"/>
-        </w:rPr>
-        <w:br/>
-      </m:r>
+      </w:r>
     </w:p>
     <w:sectPr>
       <w:pgSz w:w="12240" w:h="15840"/>
@@ -3992,6 +4074,7 @@
   <w:style w:type="character" w:default="1" w:styleId="DefaultParagraphFont">
     <w:name w:val="Default Paragraph Font"/>
     <w:uiPriority w:val="1"/>
+    <w:semiHidden/>
     <w:unhideWhenUsed/>
   </w:style>
   <w:style w:type="table" w:default="1" w:styleId="TableNormal">

</xml_diff>